<commit_message>
Riconosce quando la fotocamera è aperta
</commit_message>
<xml_diff>
--- a/Documenti/Diari/FaceLock_2020-02-21.docx
+++ b/Documenti/Diari/FaceLock_2020-02-21.docx
@@ -143,6 +143,137 @@
           </w:p>
         </w:tc>
       </w:tr>
+      <w:tr>
+        <w:tc>
+          <w:tcPr>
+            <w:cnfStyle w:val="001000000000" w:firstRow="0" w:lastRow="0" w:firstColumn="1" w:lastColumn="0" w:oddVBand="0" w:evenVBand="0" w:oddHBand="0" w:evenHBand="0" w:firstRowFirstColumn="0" w:firstRowLastColumn="0" w:lastRowFirstColumn="0" w:lastRowLastColumn="0"/>
+            <w:tcW w:w="1843" w:type="dxa"/>
+          </w:tcPr>
+          <w:p>
+            <w:pPr>
+              <w:rPr>
+                <w:b w:val="0"/>
+                <w:bCs w:val="0"/>
+              </w:rPr>
+            </w:pPr>
+            <w:r>
+              <w:rPr>
+                <w:b w:val="0"/>
+                <w:bCs w:val="0"/>
+              </w:rPr>
+              <w:t>9:15 – 10:50</w:t>
+            </w:r>
+          </w:p>
+        </w:tc>
+        <w:tc>
+          <w:tcPr>
+            <w:tcW w:w="4630" w:type="dxa"/>
+          </w:tcPr>
+          <w:p>
+            <w:pPr>
+              <w:cnfStyle w:val="000000000000" w:firstRow="0" w:lastRow="0" w:firstColumn="0" w:lastColumn="0" w:oddVBand="0" w:evenVBand="0" w:oddHBand="0" w:evenHBand="0" w:firstRowFirstColumn="0" w:firstRowLastColumn="0" w:lastRowFirstColumn="0" w:lastRowLastColumn="0"/>
+            </w:pPr>
+            <w:r>
+              <w:t>Correzione errore fotocamera</w:t>
+            </w:r>
+          </w:p>
+        </w:tc>
+        <w:tc>
+          <w:tcPr>
+            <w:tcW w:w="2127" w:type="dxa"/>
+          </w:tcPr>
+          <w:p>
+            <w:pPr>
+              <w:cnfStyle w:val="000000000000" w:firstRow="0" w:lastRow="0" w:firstColumn="0" w:lastColumn="0" w:oddVBand="0" w:evenVBand="0" w:oddHBand="0" w:evenHBand="0" w:firstRowFirstColumn="0" w:firstRowLastColumn="0" w:lastRowFirstColumn="0" w:lastRowLastColumn="0"/>
+            </w:pPr>
+            <w:r>
+              <w:t>Matteo</w:t>
+            </w:r>
+          </w:p>
+        </w:tc>
+        <w:tc>
+          <w:tcPr>
+            <w:tcW w:w="1274" w:type="dxa"/>
+          </w:tcPr>
+          <w:p>
+            <w:pPr>
+              <w:jc w:val="center"/>
+              <w:cnfStyle w:val="000000000000" w:firstRow="0" w:lastRow="0" w:firstColumn="0" w:lastColumn="0" w:oddVBand="0" w:evenVBand="0" w:oddHBand="0" w:evenHBand="0" w:firstRowFirstColumn="0" w:firstRowLastColumn="0" w:lastRowFirstColumn="0" w:lastRowLastColumn="0"/>
+            </w:pPr>
+            <w:r>
+              <w:t>2</w:t>
+            </w:r>
+          </w:p>
+        </w:tc>
+      </w:tr>
+      <w:tr>
+        <w:trPr>
+          <w:cnfStyle w:val="000000100000" w:firstRow="0" w:lastRow="0" w:firstColumn="0" w:lastColumn="0" w:oddVBand="0" w:evenVBand="0" w:oddHBand="1" w:evenHBand="0" w:firstRowFirstColumn="0" w:firstRowLastColumn="0" w:lastRowFirstColumn="0" w:lastRowLastColumn="0"/>
+        </w:trPr>
+        <w:tc>
+          <w:tcPr>
+            <w:cnfStyle w:val="001000000000" w:firstRow="0" w:lastRow="0" w:firstColumn="1" w:lastColumn="0" w:oddVBand="0" w:evenVBand="0" w:oddHBand="0" w:evenHBand="0" w:firstRowFirstColumn="0" w:firstRowLastColumn="0" w:lastRowFirstColumn="0" w:lastRowLastColumn="0"/>
+            <w:tcW w:w="1843" w:type="dxa"/>
+          </w:tcPr>
+          <w:p>
+            <w:pPr>
+              <w:rPr>
+                <w:b w:val="0"/>
+                <w:bCs w:val="0"/>
+              </w:rPr>
+            </w:pPr>
+            <w:r>
+              <w:rPr>
+                <w:b w:val="0"/>
+                <w:bCs w:val="0"/>
+              </w:rPr>
+              <w:t>8:20 – 11:35</w:t>
+            </w:r>
+          </w:p>
+        </w:tc>
+        <w:tc>
+          <w:tcPr>
+            <w:tcW w:w="4630" w:type="dxa"/>
+          </w:tcPr>
+          <w:p>
+            <w:pPr>
+              <w:cnfStyle w:val="000000100000" w:firstRow="0" w:lastRow="0" w:firstColumn="0" w:lastColumn="0" w:oddVBand="0" w:evenVBand="0" w:oddHBand="1" w:evenHBand="0" w:firstRowFirstColumn="0" w:firstRowLastColumn="0" w:lastRowFirstColumn="0" w:lastRowLastColumn="0"/>
+            </w:pPr>
+            <w:r>
+              <w:t>Adattamento funzionamento GUI MacOS e Linux</w:t>
+            </w:r>
+          </w:p>
+        </w:tc>
+        <w:tc>
+          <w:tcPr>
+            <w:tcW w:w="2127" w:type="dxa"/>
+          </w:tcPr>
+          <w:p>
+            <w:pPr>
+              <w:cnfStyle w:val="000000100000" w:firstRow="0" w:lastRow="0" w:firstColumn="0" w:lastColumn="0" w:oddVBand="0" w:evenVBand="0" w:oddHBand="1" w:evenHBand="0" w:firstRowFirstColumn="0" w:firstRowLastColumn="0" w:lastRowFirstColumn="0" w:lastRowLastColumn="0"/>
+            </w:pPr>
+            <w:r>
+              <w:t>Luca, Bruno</w:t>
+            </w:r>
+          </w:p>
+        </w:tc>
+        <w:tc>
+          <w:tcPr>
+            <w:tcW w:w="1274" w:type="dxa"/>
+          </w:tcPr>
+          <w:p>
+            <w:pPr>
+              <w:jc w:val="center"/>
+              <w:cnfStyle w:val="000000100000" w:firstRow="0" w:lastRow="0" w:firstColumn="0" w:lastColumn="0" w:oddVBand="0" w:evenVBand="0" w:oddHBand="1" w:evenHBand="0" w:firstRowFirstColumn="0" w:firstRowLastColumn="0" w:lastRowFirstColumn="0" w:lastRowLastColumn="0"/>
+            </w:pPr>
+            <w:r>
+              <w:t>3</w:t>
+            </w:r>
+            <w:bookmarkStart w:id="0" w:name="_GoBack"/>
+            <w:bookmarkEnd w:id="0"/>
+          </w:p>
+        </w:tc>
+      </w:tr>
     </w:tbl>
     <w:p>
       <w:pPr>
@@ -218,8 +349,92 @@
         <w:br/>
         <w:t>Il programma una volta avviato inizia con l’apprendimento delle immagini che l’utente ha salvato (nella cartella dataset). Fatto questo prende un frame ogni secondo per controllare che l’utente sia effettivamente davanti alla webcam, in caso che lo sia stampa ciao + nome_utente (solo per debug) e in caso contrario fa partire il timeout che una volta finito interrompe il programma.</w:t>
       </w:r>
-      <w:bookmarkStart w:id="0" w:name="_GoBack"/>
-      <w:bookmarkEnd w:id="0"/>
+    </w:p>
+    <w:p>
+      <w:pPr>
+        <w:pStyle w:val="Paragrafoelenco"/>
+        <w:numPr>
+          <w:ilvl w:val="0"/>
+          <w:numId w:val="7"/>
+        </w:numPr>
+      </w:pPr>
+      <w:r>
+        <w:drawing>
+          <wp:anchor distT="0" distB="0" distL="114300" distR="114300" simplePos="0" relativeHeight="251661312" behindDoc="0" locked="0" layoutInCell="1" allowOverlap="1" wp14:anchorId="396781D8" wp14:editId="5A2B3F01">
+            <wp:simplePos x="0" y="0"/>
+            <wp:positionH relativeFrom="margin">
+              <wp:align>right</wp:align>
+            </wp:positionH>
+            <wp:positionV relativeFrom="paragraph">
+              <wp:posOffset>839470</wp:posOffset>
+            </wp:positionV>
+            <wp:extent cx="5696585" cy="1529080"/>
+            <wp:effectExtent l="0" t="0" r="0" b="0"/>
+            <wp:wrapTopAndBottom/>
+            <wp:docPr id="9" name="Immagine 9"/>
+            <wp:cNvGraphicFramePr>
+              <a:graphicFrameLocks xmlns:a="http://schemas.openxmlformats.org/drawingml/2006/main" noChangeAspect="1"/>
+            </wp:cNvGraphicFramePr>
+            <a:graphic xmlns:a="http://schemas.openxmlformats.org/drawingml/2006/main">
+              <a:graphicData uri="http://schemas.openxmlformats.org/drawingml/2006/picture">
+                <pic:pic xmlns:pic="http://schemas.openxmlformats.org/drawingml/2006/picture">
+                  <pic:nvPicPr>
+                    <pic:cNvPr id="1" name=""/>
+                    <pic:cNvPicPr/>
+                  </pic:nvPicPr>
+                  <pic:blipFill>
+                    <a:blip r:embed="rId9"/>
+                    <a:stretch>
+                      <a:fillRect/>
+                    </a:stretch>
+                  </pic:blipFill>
+                  <pic:spPr>
+                    <a:xfrm>
+                      <a:off x="0" y="0"/>
+                      <a:ext cx="5696585" cy="1529080"/>
+                    </a:xfrm>
+                    <a:prstGeom prst="rect">
+                      <a:avLst/>
+                    </a:prstGeom>
+                  </pic:spPr>
+                </pic:pic>
+              </a:graphicData>
+            </a:graphic>
+            <wp14:sizeRelH relativeFrom="margin">
+              <wp14:pctWidth>0</wp14:pctWidth>
+            </wp14:sizeRelH>
+            <wp14:sizeRelV relativeFrom="margin">
+              <wp14:pctHeight>0</wp14:pctHeight>
+            </wp14:sizeRelV>
+          </wp:anchor>
+        </w:drawing>
+      </w:r>
+      <w:r>
+        <w:t xml:space="preserve">Il programma dava errore quando si tentava di aprire il programma Fotocamera (questo perché c’era un conflitto tra i processi attivi). Per risolvere ho implementato la funzione </w:t>
+      </w:r>
+      <w:r>
+        <w:rPr>
+          <w:i/>
+          <w:iCs/>
+        </w:rPr>
+        <w:t>checkIfProcessIsRunning</w:t>
+      </w:r>
+      <w:r>
+        <w:rPr>
+          <w:i/>
+          <w:iCs/>
+        </w:rPr>
+        <w:t xml:space="preserve"> </w:t>
+      </w:r>
+      <w:r>
+        <w:t>che controlla se un processo (nel nostro caso la fotocamera) è attivo, e se lo è disattivo le funzioni di cattura del frame del programma, mettendolo in sospeso.</w:t>
+      </w:r>
+      <w:r>
+        <w:rPr>
+          <w:noProof/>
+        </w:rPr>
+        <w:t xml:space="preserve"> </w:t>
+      </w:r>
     </w:p>
     <w:p>
       <w:pPr>
@@ -247,7 +462,7 @@
     </w:p>
     <w:p/>
     <w:sectPr>
-      <w:headerReference w:type="default" r:id="rId9"/>
+      <w:headerReference w:type="default" r:id="rId10"/>
       <w:pgSz w:w="11906" w:h="16838"/>
       <w:pgMar w:top="1417" w:right="1134" w:bottom="1134" w:left="1134" w:header="708" w:footer="708" w:gutter="0"/>
       <w:cols w:space="708"/>
@@ -2260,7 +2475,7 @@
 </file>
 
 <file path=customXml/itemProps1.xml><?xml version="1.0" encoding="utf-8"?>
-<ds:datastoreItem xmlns:ds="http://schemas.openxmlformats.org/officeDocument/2006/customXml" ds:itemID="{330213E1-108C-4C05-8E59-BF0EB4205B2A}">
+<ds:datastoreItem xmlns:ds="http://schemas.openxmlformats.org/officeDocument/2006/customXml" ds:itemID="{35229F2C-C5B1-4193-A98D-0F11795FAE19}">
   <ds:schemaRefs>
     <ds:schemaRef ds:uri="http://schemas.openxmlformats.org/officeDocument/2006/bibliography"/>
   </ds:schemaRefs>

</xml_diff>